<commit_message>
C2 2.2.8 Started and Initial writing added
</commit_message>
<xml_diff>
--- a/C2/C2.docx
+++ b/C2/C2.docx
@@ -5,6 +5,7 @@
     <w:p>
       <w:pPr>
         <w:pStyle w:val="Default"/>
+        <w:outlineLvl w:val="0"/>
         <w:rPr>
           <w:b/>
           <w:bCs/>
@@ -152,6 +153,7 @@
     <w:p>
       <w:pPr>
         <w:pStyle w:val="Default"/>
+        <w:outlineLvl w:val="0"/>
         <w:rPr>
           <w:sz w:val="18"/>
           <w:szCs w:val="18"/>
@@ -228,53 +230,67 @@
     </w:p>
     <w:p>
       <w:pPr>
-        <w:pStyle w:val="Default"/>
-        <w:rPr>
-          <w:sz w:val="18"/>
-          <w:szCs w:val="18"/>
-        </w:rPr>
-      </w:pPr>
-      <w:r>
-        <w:rPr>
+        <w:rPr>
+          <w:rFonts w:ascii="Verdana" w:hAnsi="Verdana" w:cs="Verdana"/>
           <w:b/>
           <w:bCs/>
-          <w:sz w:val="18"/>
-          <w:szCs w:val="18"/>
-        </w:rPr>
+          <w:color w:val="000000"/>
+          <w:sz w:val="18"/>
+          <w:szCs w:val="18"/>
+        </w:rPr>
+      </w:pPr>
+      <w:r>
+        <w:rPr>
+          <w:b/>
+          <w:bCs/>
+          <w:sz w:val="18"/>
+          <w:szCs w:val="18"/>
+        </w:rPr>
+        <w:br w:type="page"/>
+      </w:r>
+    </w:p>
+    <w:p>
+      <w:pPr>
+        <w:pStyle w:val="Default"/>
+        <w:rPr>
+          <w:sz w:val="18"/>
+          <w:szCs w:val="18"/>
+        </w:rPr>
+      </w:pPr>
+      <w:r>
+        <w:rPr>
+          <w:b/>
+          <w:bCs/>
+          <w:sz w:val="18"/>
+          <w:szCs w:val="18"/>
+        </w:rPr>
+        <w:lastRenderedPageBreak/>
         <w:t xml:space="preserve">2.2.8. Co-curricular &amp; Extra-Curricular Activities (10) </w:t>
       </w:r>
     </w:p>
     <w:p>
       <w:pPr>
         <w:pStyle w:val="Default"/>
+        <w:ind w:firstLine="567"/>
+        <w:outlineLvl w:val="0"/>
         <w:rPr>
           <w:rFonts w:ascii="Calibri" w:hAnsi="Calibri" w:cs="Calibri"/>
           <w:sz w:val="22"/>
           <w:szCs w:val="22"/>
         </w:rPr>
       </w:pPr>
-    </w:p>
-    <w:p>
-      <w:pPr>
-        <w:pStyle w:val="Default"/>
-        <w:ind w:firstLine="720"/>
+      <w:r>
         <w:rPr>
           <w:rFonts w:ascii="Calibri" w:hAnsi="Calibri" w:cs="Calibri"/>
           <w:sz w:val="22"/>
           <w:szCs w:val="22"/>
         </w:rPr>
-      </w:pPr>
-      <w:r>
-        <w:rPr>
-          <w:rFonts w:ascii="Calibri" w:hAnsi="Calibri" w:cs="Calibri"/>
-          <w:sz w:val="22"/>
-          <w:szCs w:val="22"/>
-        </w:rPr>
         <w:t xml:space="preserve">Type of activities and relevance </w:t>
       </w:r>
     </w:p>
     <w:p>
       <w:pPr>
+        <w:ind w:left="567"/>
         <w:rPr>
           <w:i/>
           <w:iCs/>
@@ -282,14 +298,6 @@
           <w:szCs w:val="18"/>
         </w:rPr>
       </w:pPr>
-    </w:p>
-    <w:p>
-      <w:pPr>
-        <w:ind w:left="720"/>
-        <w:rPr>
-          <w:rFonts w:ascii="Verdana" w:hAnsi="Verdana"/>
-        </w:rPr>
-      </w:pPr>
       <w:r>
         <w:rPr>
           <w:i/>
@@ -316,9 +324,103 @@
         <w:t>Quantify activities such as NCC, NSS, and participation in various state/national missions etc.)</w:t>
       </w:r>
     </w:p>
+    <w:p>
+      <w:pPr>
+        <w:ind w:left="567"/>
+        <w:jc w:val="both"/>
+        <w:rPr>
+          <w:rFonts w:ascii="Verdana" w:hAnsi="Verdana"/>
+          <w:sz w:val="20"/>
+          <w:szCs w:val="18"/>
+        </w:rPr>
+      </w:pPr>
+      <w:r>
+        <w:rPr>
+          <w:rFonts w:ascii="Verdana" w:hAnsi="Verdana"/>
+          <w:sz w:val="20"/>
+          <w:szCs w:val="18"/>
+        </w:rPr>
+        <w:t xml:space="preserve">The Institute, Government Residential women’s polytechnic, </w:t>
+      </w:r>
+      <w:proofErr w:type="spellStart"/>
+      <w:r>
+        <w:rPr>
+          <w:rFonts w:ascii="Verdana" w:hAnsi="Verdana"/>
+          <w:sz w:val="20"/>
+          <w:szCs w:val="18"/>
+        </w:rPr>
+        <w:t>L</w:t>
+      </w:r>
+      <w:r>
+        <w:rPr>
+          <w:rFonts w:ascii="Verdana" w:hAnsi="Verdana"/>
+          <w:sz w:val="20"/>
+          <w:szCs w:val="18"/>
+        </w:rPr>
+        <w:t>atur</w:t>
+      </w:r>
+      <w:proofErr w:type="spellEnd"/>
+      <w:r>
+        <w:rPr>
+          <w:rFonts w:ascii="Verdana" w:hAnsi="Verdana"/>
+          <w:sz w:val="20"/>
+          <w:szCs w:val="18"/>
+        </w:rPr>
+        <w:t xml:space="preserve"> and Computer engineering program arranges </w:t>
+      </w:r>
+      <w:r>
+        <w:rPr>
+          <w:rFonts w:ascii="Verdana" w:hAnsi="Verdana"/>
+          <w:sz w:val="20"/>
+          <w:szCs w:val="18"/>
+        </w:rPr>
+        <w:t xml:space="preserve">various Co-curricular </w:t>
+      </w:r>
+      <w:r>
+        <w:rPr>
+          <w:rFonts w:ascii="Verdana" w:hAnsi="Verdana"/>
+          <w:sz w:val="20"/>
+          <w:szCs w:val="18"/>
+        </w:rPr>
+        <w:t>and Extra</w:t>
+      </w:r>
+      <w:r>
+        <w:rPr>
+          <w:rFonts w:ascii="Verdana" w:hAnsi="Verdana"/>
+          <w:sz w:val="20"/>
+          <w:szCs w:val="18"/>
+        </w:rPr>
+        <w:t>-Curricular Activities. These activities allows students to explore strengths and talents outside of academics</w:t>
+      </w:r>
+      <w:r>
+        <w:rPr>
+          <w:rFonts w:ascii="Verdana" w:hAnsi="Verdana"/>
+          <w:sz w:val="20"/>
+          <w:szCs w:val="18"/>
+        </w:rPr>
+        <w:t>, helping to build confidence and self-esteem, building skills that are not necessarily taught in the classroom but are still important in near future.</w:t>
+      </w:r>
+      <w:r>
+        <w:rPr>
+          <w:rFonts w:ascii="Verdana" w:hAnsi="Verdana"/>
+          <w:sz w:val="20"/>
+          <w:szCs w:val="18"/>
+        </w:rPr>
+        <w:t xml:space="preserve"> Students actively participate in various activities. A list of Co-curricular and Extra-Curricular activities organized at program level as well as institute level is given below.</w:t>
+      </w:r>
+    </w:p>
+    <w:p>
+      <w:pPr>
+        <w:ind w:left="567"/>
+        <w:jc w:val="both"/>
+        <w:rPr>
+          <w:rFonts w:ascii="Verdana" w:hAnsi="Verdana"/>
+        </w:rPr>
+      </w:pPr>
+    </w:p>
     <w:sectPr>
       <w:pgSz w:w="12240" w:h="15840" w:code="1"/>
-      <w:pgMar w:top="1440" w:right="1440" w:bottom="1440" w:left="1440" w:header="708" w:footer="708" w:gutter="0"/>
+      <w:pgMar w:top="1247" w:right="1440" w:bottom="1440" w:left="1247" w:header="709" w:footer="709" w:gutter="0"/>
       <w:cols w:space="708"/>
       <w:docGrid w:linePitch="360"/>
     </w:sectPr>
@@ -691,6 +793,36 @@
       <w:ind w:left="720"/>
       <w:contextualSpacing/>
     </w:pPr>
+  </w:style>
+  <w:style w:type="paragraph" w:styleId="DocumentMap">
+    <w:name w:val="Document Map"/>
+    <w:basedOn w:val="Normal"/>
+    <w:link w:val="DocumentMapChar"/>
+    <w:uiPriority w:val="99"/>
+    <w:semiHidden/>
+    <w:unhideWhenUsed/>
+    <w:rsid w:val="00271235"/>
+    <w:pPr>
+      <w:spacing w:after="0" w:line="240" w:lineRule="auto"/>
+    </w:pPr>
+    <w:rPr>
+      <w:rFonts w:ascii="Tahoma" w:hAnsi="Tahoma" w:cs="Tahoma"/>
+      <w:sz w:val="16"/>
+      <w:szCs w:val="14"/>
+    </w:rPr>
+  </w:style>
+  <w:style w:type="character" w:customStyle="1" w:styleId="DocumentMapChar">
+    <w:name w:val="Document Map Char"/>
+    <w:basedOn w:val="DefaultParagraphFont"/>
+    <w:link w:val="DocumentMap"/>
+    <w:uiPriority w:val="99"/>
+    <w:semiHidden/>
+    <w:rsid w:val="00271235"/>
+    <w:rPr>
+      <w:rFonts w:ascii="Tahoma" w:hAnsi="Tahoma" w:cs="Tahoma"/>
+      <w:sz w:val="16"/>
+      <w:szCs w:val="14"/>
+    </w:rPr>
   </w:style>
 </w:styles>
 </file>

</xml_diff>

<commit_message>
C2 Scan Certificates of 4 Winner added
</commit_message>
<xml_diff>
--- a/C2/C2.docx
+++ b/C2/C2.docx
@@ -18823,6 +18823,8 @@
         <w:jc w:val="both"/>
         <w:rPr>
           <w:rFonts w:ascii="Times New Roman" w:hAnsi="Times New Roman" w:cs="Times New Roman"/>
+          <w:sz w:val="20"/>
+          <w:szCs w:val="18"/>
         </w:rPr>
       </w:pPr>
       <w:r>
@@ -18906,9 +18908,884 @@
         <w:t>2016 – 2017.</w:t>
       </w:r>
     </w:p>
+    <w:p>
+      <w:pPr>
+        <w:jc w:val="both"/>
+        <w:rPr>
+          <w:rFonts w:ascii="Times New Roman" w:hAnsi="Times New Roman" w:cs="Times New Roman"/>
+          <w:sz w:val="20"/>
+          <w:szCs w:val="18"/>
+        </w:rPr>
+      </w:pPr>
+    </w:p>
+    <w:p>
+      <w:pPr>
+        <w:jc w:val="both"/>
+        <w:rPr>
+          <w:rFonts w:ascii="Times New Roman" w:hAnsi="Times New Roman" w:cs="Times New Roman"/>
+          <w:sz w:val="20"/>
+          <w:szCs w:val="18"/>
+        </w:rPr>
+        <w:sectPr>
+          <w:pgSz w:w="15840" w:h="12240" w:orient="landscape" w:code="1"/>
+          <w:pgMar w:top="1134" w:right="680" w:bottom="1134" w:left="1021" w:header="709" w:footer="709" w:gutter="0"/>
+          <w:cols w:space="708"/>
+          <w:docGrid w:linePitch="360"/>
+        </w:sectPr>
+      </w:pPr>
+    </w:p>
+    <w:p>
+      <w:pPr>
+        <w:jc w:val="both"/>
+        <w:rPr>
+          <w:rFonts w:ascii="Times New Roman" w:hAnsi="Times New Roman" w:cs="Times New Roman"/>
+          <w:sz w:val="20"/>
+          <w:szCs w:val="18"/>
+        </w:rPr>
+      </w:pPr>
+    </w:p>
+    <w:tbl>
+      <w:tblPr>
+        <w:tblStyle w:val="TableGrid"/>
+        <w:tblW w:w="5000" w:type="pct"/>
+        <w:tblLook w:val="04A0"/>
+      </w:tblPr>
+      <w:tblGrid>
+        <w:gridCol w:w="5365"/>
+        <w:gridCol w:w="5276"/>
+      </w:tblGrid>
+      <w:tr>
+        <w:tc>
+          <w:tcPr>
+            <w:tcW w:w="2521" w:type="pct"/>
+          </w:tcPr>
+          <w:p>
+            <w:pPr>
+              <w:rPr>
+                <w:rFonts w:ascii="Times New Roman" w:hAnsi="Times New Roman" w:cs="Times New Roman"/>
+                <w:sz w:val="20"/>
+                <w:szCs w:val="18"/>
+              </w:rPr>
+            </w:pPr>
+            <w:r>
+              <w:rPr>
+                <w:rFonts w:ascii="Times New Roman" w:hAnsi="Times New Roman" w:cs="Times New Roman"/>
+                <w:noProof/>
+                <w:sz w:val="20"/>
+                <w:szCs w:val="18"/>
+              </w:rPr>
+              <w:drawing>
+                <wp:inline distT="0" distB="0" distL="0" distR="0">
+                  <wp:extent cx="3198644" cy="3960788"/>
+                  <wp:effectExtent l="19050" t="0" r="1756" b="0"/>
+                  <wp:docPr id="8" name="Picture 1" descr="E:\NBA\NBAGRWPL\At College GRWPL\grwpl-master\grwpl\C2\Photos\Sports 16 17\Sports 1.jpg"/>
+                  <wp:cNvGraphicFramePr>
+                    <a:graphicFrameLocks xmlns:a="http://schemas.openxmlformats.org/drawingml/2006/main" noChangeAspect="1"/>
+                  </wp:cNvGraphicFramePr>
+                  <a:graphic xmlns:a="http://schemas.openxmlformats.org/drawingml/2006/main">
+                    <a:graphicData uri="http://schemas.openxmlformats.org/drawingml/2006/picture">
+                      <pic:pic xmlns:pic="http://schemas.openxmlformats.org/drawingml/2006/picture">
+                        <pic:nvPicPr>
+                          <pic:cNvPr id="0" name="Picture 1" descr="E:\NBA\NBAGRWPL\At College GRWPL\grwpl-master\grwpl\C2\Photos\Sports 16 17\Sports 1.jpg"/>
+                          <pic:cNvPicPr>
+                            <a:picLocks noChangeAspect="1" noChangeArrowheads="1"/>
+                          </pic:cNvPicPr>
+                        </pic:nvPicPr>
+                        <pic:blipFill>
+                          <a:blip r:embed="rId5"/>
+                          <a:srcRect l="5355" t="3493" r="4619"/>
+                          <a:stretch>
+                            <a:fillRect/>
+                          </a:stretch>
+                        </pic:blipFill>
+                        <pic:spPr bwMode="auto">
+                          <a:xfrm>
+                            <a:off x="0" y="0"/>
+                            <a:ext cx="3199946" cy="3962400"/>
+                          </a:xfrm>
+                          <a:prstGeom prst="rect">
+                            <a:avLst/>
+                          </a:prstGeom>
+                          <a:noFill/>
+                          <a:ln w="9525">
+                            <a:noFill/>
+                            <a:miter lim="800000"/>
+                            <a:headEnd/>
+                            <a:tailEnd/>
+                          </a:ln>
+                        </pic:spPr>
+                      </pic:pic>
+                    </a:graphicData>
+                  </a:graphic>
+                </wp:inline>
+              </w:drawing>
+            </w:r>
+          </w:p>
+        </w:tc>
+        <w:tc>
+          <w:tcPr>
+            <w:tcW w:w="2479" w:type="pct"/>
+          </w:tcPr>
+          <w:p>
+            <w:pPr>
+              <w:rPr>
+                <w:rFonts w:ascii="Times New Roman" w:hAnsi="Times New Roman" w:cs="Times New Roman"/>
+                <w:sz w:val="20"/>
+                <w:szCs w:val="18"/>
+              </w:rPr>
+            </w:pPr>
+            <w:r>
+              <w:rPr>
+                <w:rFonts w:ascii="Times New Roman" w:hAnsi="Times New Roman" w:cs="Times New Roman"/>
+                <w:noProof/>
+                <w:sz w:val="20"/>
+                <w:szCs w:val="18"/>
+              </w:rPr>
+              <w:drawing>
+                <wp:inline distT="0" distB="0" distL="0" distR="0">
+                  <wp:extent cx="3136527" cy="3818964"/>
+                  <wp:effectExtent l="19050" t="0" r="6723" b="0"/>
+                  <wp:docPr id="9" name="Picture 2" descr="E:\NBA\NBAGRWPL\At College GRWPL\grwpl-master\grwpl\C2\Photos\Sports 16 17\Sports 11.jpg"/>
+                  <wp:cNvGraphicFramePr>
+                    <a:graphicFrameLocks xmlns:a="http://schemas.openxmlformats.org/drawingml/2006/main" noChangeAspect="1"/>
+                  </wp:cNvGraphicFramePr>
+                  <a:graphic xmlns:a="http://schemas.openxmlformats.org/drawingml/2006/main">
+                    <a:graphicData uri="http://schemas.openxmlformats.org/drawingml/2006/picture">
+                      <pic:pic xmlns:pic="http://schemas.openxmlformats.org/drawingml/2006/picture">
+                        <pic:nvPicPr>
+                          <pic:cNvPr id="0" name="Picture 2" descr="E:\NBA\NBAGRWPL\At College GRWPL\grwpl-master\grwpl\C2\Photos\Sports 16 17\Sports 11.jpg"/>
+                          <pic:cNvPicPr>
+                            <a:picLocks noChangeAspect="1" noChangeArrowheads="1"/>
+                          </pic:cNvPicPr>
+                        </pic:nvPicPr>
+                        <pic:blipFill>
+                          <a:blip r:embed="rId6" cstate="print"/>
+                          <a:srcRect l="4264" t="3510" r="6019" b="3030"/>
+                          <a:stretch>
+                            <a:fillRect/>
+                          </a:stretch>
+                        </pic:blipFill>
+                        <pic:spPr bwMode="auto">
+                          <a:xfrm>
+                            <a:off x="0" y="0"/>
+                            <a:ext cx="3136527" cy="3818964"/>
+                          </a:xfrm>
+                          <a:prstGeom prst="rect">
+                            <a:avLst/>
+                          </a:prstGeom>
+                          <a:noFill/>
+                          <a:ln w="9525">
+                            <a:noFill/>
+                            <a:miter lim="800000"/>
+                            <a:headEnd/>
+                            <a:tailEnd/>
+                          </a:ln>
+                        </pic:spPr>
+                      </pic:pic>
+                    </a:graphicData>
+                  </a:graphic>
+                </wp:inline>
+              </w:drawing>
+            </w:r>
+          </w:p>
+        </w:tc>
+      </w:tr>
+      <w:tr>
+        <w:trPr>
+          <w:trHeight w:val="361"/>
+        </w:trPr>
+        <w:tc>
+          <w:tcPr>
+            <w:tcW w:w="2521" w:type="pct"/>
+            <w:vAlign w:val="center"/>
+          </w:tcPr>
+          <w:p>
+            <w:pPr>
+              <w:jc w:val="center"/>
+              <w:rPr>
+                <w:rFonts w:ascii="Times New Roman" w:hAnsi="Times New Roman" w:cs="Times New Roman"/>
+                <w:b/>
+                <w:bCs/>
+                <w:sz w:val="20"/>
+                <w:szCs w:val="18"/>
+              </w:rPr>
+            </w:pPr>
+            <w:r>
+              <w:rPr>
+                <w:rFonts w:ascii="Times New Roman" w:hAnsi="Times New Roman" w:cs="Times New Roman"/>
+                <w:b/>
+                <w:bCs/>
+                <w:sz w:val="20"/>
+                <w:szCs w:val="18"/>
+              </w:rPr>
+              <w:t xml:space="preserve">Picture : </w:t>
+            </w:r>
+            <w:proofErr w:type="spellStart"/>
+            <w:r>
+              <w:rPr>
+                <w:rFonts w:ascii="Times New Roman" w:hAnsi="Times New Roman" w:cs="Times New Roman"/>
+                <w:b/>
+                <w:bCs/>
+                <w:sz w:val="20"/>
+                <w:szCs w:val="18"/>
+              </w:rPr>
+              <w:t>Shinde</w:t>
+            </w:r>
+            <w:proofErr w:type="spellEnd"/>
+            <w:r>
+              <w:rPr>
+                <w:rFonts w:ascii="Times New Roman" w:hAnsi="Times New Roman" w:cs="Times New Roman"/>
+                <w:b/>
+                <w:bCs/>
+                <w:sz w:val="20"/>
+                <w:szCs w:val="18"/>
+              </w:rPr>
+              <w:t xml:space="preserve"> </w:t>
+            </w:r>
+            <w:proofErr w:type="spellStart"/>
+            <w:r>
+              <w:rPr>
+                <w:rFonts w:ascii="Times New Roman" w:hAnsi="Times New Roman" w:cs="Times New Roman"/>
+                <w:b/>
+                <w:bCs/>
+                <w:sz w:val="20"/>
+                <w:szCs w:val="18"/>
+              </w:rPr>
+              <w:t>Jyoti</w:t>
+            </w:r>
+            <w:proofErr w:type="spellEnd"/>
+            <w:r>
+              <w:rPr>
+                <w:rFonts w:ascii="Times New Roman" w:hAnsi="Times New Roman" w:cs="Times New Roman"/>
+                <w:b/>
+                <w:bCs/>
+                <w:sz w:val="20"/>
+                <w:szCs w:val="18"/>
+              </w:rPr>
+              <w:t xml:space="preserve"> B, </w:t>
+            </w:r>
+            <w:r>
+              <w:rPr>
+                <w:rFonts w:ascii="Times New Roman" w:hAnsi="Times New Roman" w:cs="Times New Roman"/>
+                <w:b/>
+                <w:bCs/>
+                <w:sz w:val="20"/>
+                <w:szCs w:val="18"/>
+                <w:u w:val="single"/>
+              </w:rPr>
+              <w:t>Winner</w:t>
+            </w:r>
+            <w:r>
+              <w:rPr>
+                <w:rFonts w:ascii="Times New Roman" w:hAnsi="Times New Roman" w:cs="Times New Roman"/>
+                <w:b/>
+                <w:bCs/>
+                <w:sz w:val="20"/>
+                <w:szCs w:val="18"/>
+              </w:rPr>
+              <w:t xml:space="preserve"> in </w:t>
+            </w:r>
+            <w:proofErr w:type="spellStart"/>
+            <w:r>
+              <w:rPr>
+                <w:rFonts w:ascii="Times New Roman" w:hAnsi="Times New Roman" w:cs="Times New Roman"/>
+                <w:b/>
+                <w:bCs/>
+                <w:sz w:val="20"/>
+                <w:szCs w:val="18"/>
+              </w:rPr>
+              <w:t>Kho-Kho</w:t>
+            </w:r>
+            <w:proofErr w:type="spellEnd"/>
+            <w:r>
+              <w:rPr>
+                <w:rFonts w:ascii="Times New Roman" w:hAnsi="Times New Roman" w:cs="Times New Roman"/>
+                <w:b/>
+                <w:bCs/>
+                <w:sz w:val="20"/>
+                <w:szCs w:val="18"/>
+              </w:rPr>
+              <w:t xml:space="preserve"> in 2016-17</w:t>
+            </w:r>
+          </w:p>
+        </w:tc>
+        <w:tc>
+          <w:tcPr>
+            <w:tcW w:w="2479" w:type="pct"/>
+            <w:vAlign w:val="center"/>
+          </w:tcPr>
+          <w:p>
+            <w:pPr>
+              <w:jc w:val="center"/>
+              <w:rPr>
+                <w:rFonts w:ascii="Times New Roman" w:hAnsi="Times New Roman" w:cs="Times New Roman"/>
+                <w:b/>
+                <w:bCs/>
+                <w:sz w:val="20"/>
+                <w:szCs w:val="18"/>
+              </w:rPr>
+            </w:pPr>
+            <w:r>
+              <w:rPr>
+                <w:rFonts w:ascii="Times New Roman" w:hAnsi="Times New Roman" w:cs="Times New Roman"/>
+                <w:b/>
+                <w:bCs/>
+                <w:sz w:val="20"/>
+                <w:szCs w:val="18"/>
+              </w:rPr>
+              <w:t xml:space="preserve">Picture : </w:t>
+            </w:r>
+            <w:proofErr w:type="spellStart"/>
+            <w:r>
+              <w:rPr>
+                <w:rFonts w:ascii="Times New Roman" w:hAnsi="Times New Roman" w:cs="Times New Roman"/>
+                <w:b/>
+                <w:bCs/>
+                <w:sz w:val="20"/>
+                <w:szCs w:val="18"/>
+              </w:rPr>
+              <w:t>Birajdar</w:t>
+            </w:r>
+            <w:proofErr w:type="spellEnd"/>
+            <w:r>
+              <w:rPr>
+                <w:rFonts w:ascii="Times New Roman" w:hAnsi="Times New Roman" w:cs="Times New Roman"/>
+                <w:b/>
+                <w:bCs/>
+                <w:sz w:val="20"/>
+                <w:szCs w:val="18"/>
+              </w:rPr>
+              <w:t xml:space="preserve"> </w:t>
+            </w:r>
+            <w:proofErr w:type="spellStart"/>
+            <w:r>
+              <w:rPr>
+                <w:rFonts w:ascii="Times New Roman" w:hAnsi="Times New Roman" w:cs="Times New Roman"/>
+                <w:b/>
+                <w:bCs/>
+                <w:sz w:val="20"/>
+                <w:szCs w:val="18"/>
+              </w:rPr>
+              <w:t>Anjali</w:t>
+            </w:r>
+            <w:proofErr w:type="spellEnd"/>
+            <w:r>
+              <w:rPr>
+                <w:rFonts w:ascii="Times New Roman" w:hAnsi="Times New Roman" w:cs="Times New Roman"/>
+                <w:b/>
+                <w:bCs/>
+                <w:sz w:val="20"/>
+                <w:szCs w:val="18"/>
+              </w:rPr>
+              <w:t xml:space="preserve"> D, </w:t>
+            </w:r>
+            <w:r>
+              <w:rPr>
+                <w:rFonts w:ascii="Times New Roman" w:hAnsi="Times New Roman" w:cs="Times New Roman"/>
+                <w:b/>
+                <w:bCs/>
+                <w:sz w:val="20"/>
+                <w:szCs w:val="18"/>
+                <w:u w:val="single"/>
+              </w:rPr>
+              <w:t>Winner</w:t>
+            </w:r>
+            <w:r>
+              <w:rPr>
+                <w:rFonts w:ascii="Times New Roman" w:hAnsi="Times New Roman" w:cs="Times New Roman"/>
+                <w:b/>
+                <w:bCs/>
+                <w:sz w:val="20"/>
+                <w:szCs w:val="18"/>
+              </w:rPr>
+              <w:t xml:space="preserve"> in </w:t>
+            </w:r>
+            <w:r>
+              <w:rPr>
+                <w:rFonts w:ascii="Times New Roman" w:hAnsi="Times New Roman" w:cs="Times New Roman"/>
+                <w:b/>
+                <w:bCs/>
+                <w:sz w:val="20"/>
+                <w:szCs w:val="18"/>
+              </w:rPr>
+              <w:t xml:space="preserve">400 </w:t>
+            </w:r>
+            <w:proofErr w:type="spellStart"/>
+            <w:r>
+              <w:rPr>
+                <w:rFonts w:ascii="Times New Roman" w:hAnsi="Times New Roman" w:cs="Times New Roman"/>
+                <w:b/>
+                <w:bCs/>
+                <w:sz w:val="20"/>
+                <w:szCs w:val="18"/>
+              </w:rPr>
+              <w:t>mtr</w:t>
+            </w:r>
+            <w:proofErr w:type="spellEnd"/>
+            <w:r>
+              <w:rPr>
+                <w:rFonts w:ascii="Times New Roman" w:hAnsi="Times New Roman" w:cs="Times New Roman"/>
+                <w:b/>
+                <w:bCs/>
+                <w:sz w:val="20"/>
+                <w:szCs w:val="18"/>
+              </w:rPr>
+              <w:t xml:space="preserve"> Running  in 2016-17</w:t>
+            </w:r>
+          </w:p>
+        </w:tc>
+      </w:tr>
+      <w:tr>
+        <w:trPr>
+          <w:trHeight w:val="6786"/>
+        </w:trPr>
+        <w:tc>
+          <w:tcPr>
+            <w:tcW w:w="2521" w:type="pct"/>
+          </w:tcPr>
+          <w:p>
+            <w:pPr>
+              <w:rPr>
+                <w:rFonts w:ascii="Times New Roman" w:hAnsi="Times New Roman" w:cs="Times New Roman"/>
+                <w:sz w:val="20"/>
+                <w:szCs w:val="18"/>
+              </w:rPr>
+            </w:pPr>
+            <w:r>
+              <w:rPr>
+                <w:rFonts w:ascii="Times New Roman" w:hAnsi="Times New Roman" w:cs="Times New Roman"/>
+                <w:noProof/>
+                <w:sz w:val="20"/>
+                <w:szCs w:val="18"/>
+              </w:rPr>
+              <w:drawing>
+                <wp:inline distT="0" distB="0" distL="0" distR="0">
+                  <wp:extent cx="3196104" cy="4231341"/>
+                  <wp:effectExtent l="19050" t="0" r="4296" b="0"/>
+                  <wp:docPr id="10" name="Picture 3" descr="E:\NBA\NBAGRWPL\At College GRWPL\grwpl-master\grwpl\C2\Photos\Sports 16 17\Sports 12.jpg"/>
+                  <wp:cNvGraphicFramePr>
+                    <a:graphicFrameLocks xmlns:a="http://schemas.openxmlformats.org/drawingml/2006/main" noChangeAspect="1"/>
+                  </wp:cNvGraphicFramePr>
+                  <a:graphic xmlns:a="http://schemas.openxmlformats.org/drawingml/2006/main">
+                    <a:graphicData uri="http://schemas.openxmlformats.org/drawingml/2006/picture">
+                      <pic:pic xmlns:pic="http://schemas.openxmlformats.org/drawingml/2006/picture">
+                        <pic:nvPicPr>
+                          <pic:cNvPr id="0" name="Picture 3" descr="E:\NBA\NBAGRWPL\At College GRWPL\grwpl-master\grwpl\C2\Photos\Sports 16 17\Sports 12.jpg"/>
+                          <pic:cNvPicPr>
+                            <a:picLocks noChangeAspect="1" noChangeArrowheads="1"/>
+                          </pic:cNvPicPr>
+                        </pic:nvPicPr>
+                        <pic:blipFill>
+                          <a:blip r:embed="rId7"/>
+                          <a:srcRect l="3850" t="2850" r="6526"/>
+                          <a:stretch>
+                            <a:fillRect/>
+                          </a:stretch>
+                        </pic:blipFill>
+                        <pic:spPr bwMode="auto">
+                          <a:xfrm>
+                            <a:off x="0" y="0"/>
+                            <a:ext cx="3197354" cy="4232996"/>
+                          </a:xfrm>
+                          <a:prstGeom prst="rect">
+                            <a:avLst/>
+                          </a:prstGeom>
+                          <a:noFill/>
+                          <a:ln w="9525">
+                            <a:noFill/>
+                            <a:miter lim="800000"/>
+                            <a:headEnd/>
+                            <a:tailEnd/>
+                          </a:ln>
+                        </pic:spPr>
+                      </pic:pic>
+                    </a:graphicData>
+                  </a:graphic>
+                </wp:inline>
+              </w:drawing>
+            </w:r>
+          </w:p>
+        </w:tc>
+        <w:tc>
+          <w:tcPr>
+            <w:tcW w:w="2479" w:type="pct"/>
+          </w:tcPr>
+          <w:p>
+            <w:pPr>
+              <w:rPr>
+                <w:rFonts w:ascii="Times New Roman" w:hAnsi="Times New Roman" w:cs="Times New Roman"/>
+                <w:sz w:val="20"/>
+                <w:szCs w:val="18"/>
+              </w:rPr>
+            </w:pPr>
+            <w:r>
+              <w:rPr>
+                <w:rFonts w:ascii="Times New Roman" w:hAnsi="Times New Roman" w:cs="Times New Roman"/>
+                <w:noProof/>
+                <w:sz w:val="20"/>
+                <w:szCs w:val="18"/>
+              </w:rPr>
+              <w:drawing>
+                <wp:inline distT="0" distB="0" distL="0" distR="0">
+                  <wp:extent cx="3139141" cy="4231341"/>
+                  <wp:effectExtent l="19050" t="0" r="4109" b="0"/>
+                  <wp:docPr id="11" name="Picture 4" descr="E:\NBA\NBAGRWPL\At College GRWPL\grwpl-master\grwpl\C2\Photos\Sports 16 17\Sports 13.jpg"/>
+                  <wp:cNvGraphicFramePr>
+                    <a:graphicFrameLocks xmlns:a="http://schemas.openxmlformats.org/drawingml/2006/main" noChangeAspect="1"/>
+                  </wp:cNvGraphicFramePr>
+                  <a:graphic xmlns:a="http://schemas.openxmlformats.org/drawingml/2006/main">
+                    <a:graphicData uri="http://schemas.openxmlformats.org/drawingml/2006/picture">
+                      <pic:pic xmlns:pic="http://schemas.openxmlformats.org/drawingml/2006/picture">
+                        <pic:nvPicPr>
+                          <pic:cNvPr id="0" name="Picture 4" descr="E:\NBA\NBAGRWPL\At College GRWPL\grwpl-master\grwpl\C2\Photos\Sports 16 17\Sports 13.jpg"/>
+                          <pic:cNvPicPr>
+                            <a:picLocks noChangeAspect="1" noChangeArrowheads="1"/>
+                          </pic:cNvPicPr>
+                        </pic:nvPicPr>
+                        <pic:blipFill>
+                          <a:blip r:embed="rId8"/>
+                          <a:srcRect/>
+                          <a:stretch>
+                            <a:fillRect/>
+                          </a:stretch>
+                        </pic:blipFill>
+                        <pic:spPr bwMode="auto">
+                          <a:xfrm>
+                            <a:off x="0" y="0"/>
+                            <a:ext cx="3149989" cy="4245963"/>
+                          </a:xfrm>
+                          <a:prstGeom prst="rect">
+                            <a:avLst/>
+                          </a:prstGeom>
+                          <a:noFill/>
+                          <a:ln w="9525">
+                            <a:noFill/>
+                            <a:miter lim="800000"/>
+                            <a:headEnd/>
+                            <a:tailEnd/>
+                          </a:ln>
+                        </pic:spPr>
+                      </pic:pic>
+                    </a:graphicData>
+                  </a:graphic>
+                </wp:inline>
+              </w:drawing>
+            </w:r>
+          </w:p>
+        </w:tc>
+      </w:tr>
+      <w:tr>
+        <w:tc>
+          <w:tcPr>
+            <w:tcW w:w="2521" w:type="pct"/>
+            <w:vAlign w:val="center"/>
+          </w:tcPr>
+          <w:p>
+            <w:pPr>
+              <w:jc w:val="center"/>
+              <w:rPr>
+                <w:rFonts w:ascii="Times New Roman" w:hAnsi="Times New Roman" w:cs="Times New Roman"/>
+                <w:b/>
+                <w:bCs/>
+                <w:sz w:val="20"/>
+                <w:szCs w:val="18"/>
+              </w:rPr>
+            </w:pPr>
+            <w:r>
+              <w:rPr>
+                <w:rFonts w:ascii="Times New Roman" w:hAnsi="Times New Roman" w:cs="Times New Roman"/>
+                <w:b/>
+                <w:bCs/>
+                <w:sz w:val="20"/>
+                <w:szCs w:val="18"/>
+              </w:rPr>
+              <w:t>Picture</w:t>
+            </w:r>
+            <w:r>
+              <w:rPr>
+                <w:rFonts w:ascii="Times New Roman" w:hAnsi="Times New Roman" w:cs="Times New Roman"/>
+                <w:b/>
+                <w:bCs/>
+                <w:sz w:val="20"/>
+                <w:szCs w:val="18"/>
+              </w:rPr>
+              <w:t xml:space="preserve"> : </w:t>
+            </w:r>
+            <w:r>
+              <w:rPr>
+                <w:rFonts w:ascii="Times New Roman" w:hAnsi="Times New Roman" w:cs="Times New Roman"/>
+                <w:b/>
+                <w:bCs/>
+                <w:sz w:val="20"/>
+                <w:szCs w:val="18"/>
+              </w:rPr>
+              <w:t xml:space="preserve"> </w:t>
+            </w:r>
+            <w:proofErr w:type="spellStart"/>
+            <w:r>
+              <w:rPr>
+                <w:rFonts w:ascii="Times New Roman" w:hAnsi="Times New Roman" w:cs="Times New Roman"/>
+                <w:b/>
+                <w:bCs/>
+                <w:sz w:val="20"/>
+                <w:szCs w:val="18"/>
+              </w:rPr>
+              <w:t>Giri</w:t>
+            </w:r>
+            <w:proofErr w:type="spellEnd"/>
+            <w:r>
+              <w:rPr>
+                <w:rFonts w:ascii="Times New Roman" w:hAnsi="Times New Roman" w:cs="Times New Roman"/>
+                <w:b/>
+                <w:bCs/>
+                <w:sz w:val="20"/>
+                <w:szCs w:val="18"/>
+              </w:rPr>
+              <w:t xml:space="preserve"> </w:t>
+            </w:r>
+            <w:proofErr w:type="spellStart"/>
+            <w:r>
+              <w:rPr>
+                <w:rFonts w:ascii="Times New Roman" w:hAnsi="Times New Roman" w:cs="Times New Roman"/>
+                <w:b/>
+                <w:bCs/>
+                <w:sz w:val="20"/>
+                <w:szCs w:val="18"/>
+              </w:rPr>
+              <w:t>Namrata</w:t>
+            </w:r>
+            <w:proofErr w:type="spellEnd"/>
+            <w:r>
+              <w:rPr>
+                <w:rFonts w:ascii="Times New Roman" w:hAnsi="Times New Roman" w:cs="Times New Roman"/>
+                <w:b/>
+                <w:bCs/>
+                <w:sz w:val="20"/>
+                <w:szCs w:val="18"/>
+              </w:rPr>
+              <w:t xml:space="preserve"> </w:t>
+            </w:r>
+            <w:r>
+              <w:rPr>
+                <w:rFonts w:ascii="Times New Roman" w:hAnsi="Times New Roman" w:cs="Times New Roman"/>
+                <w:b/>
+                <w:bCs/>
+                <w:sz w:val="20"/>
+                <w:szCs w:val="18"/>
+              </w:rPr>
+              <w:t xml:space="preserve">B, </w:t>
+            </w:r>
+            <w:r>
+              <w:rPr>
+                <w:rFonts w:ascii="Times New Roman" w:hAnsi="Times New Roman" w:cs="Times New Roman"/>
+                <w:b/>
+                <w:bCs/>
+                <w:sz w:val="20"/>
+                <w:szCs w:val="18"/>
+                <w:u w:val="single"/>
+              </w:rPr>
+              <w:t>Winner</w:t>
+            </w:r>
+            <w:r>
+              <w:rPr>
+                <w:rFonts w:ascii="Times New Roman" w:hAnsi="Times New Roman" w:cs="Times New Roman"/>
+                <w:b/>
+                <w:bCs/>
+                <w:sz w:val="20"/>
+                <w:szCs w:val="18"/>
+              </w:rPr>
+              <w:t xml:space="preserve"> in </w:t>
+            </w:r>
+            <w:proofErr w:type="spellStart"/>
+            <w:r>
+              <w:rPr>
+                <w:rFonts w:ascii="Times New Roman" w:hAnsi="Times New Roman" w:cs="Times New Roman"/>
+                <w:b/>
+                <w:bCs/>
+                <w:sz w:val="20"/>
+                <w:szCs w:val="18"/>
+              </w:rPr>
+              <w:t>Kho-Kho</w:t>
+            </w:r>
+            <w:proofErr w:type="spellEnd"/>
+            <w:r>
+              <w:rPr>
+                <w:rFonts w:ascii="Times New Roman" w:hAnsi="Times New Roman" w:cs="Times New Roman"/>
+                <w:b/>
+                <w:bCs/>
+                <w:sz w:val="20"/>
+                <w:szCs w:val="18"/>
+              </w:rPr>
+              <w:t xml:space="preserve"> in 2016-17</w:t>
+            </w:r>
+          </w:p>
+        </w:tc>
+        <w:tc>
+          <w:tcPr>
+            <w:tcW w:w="2479" w:type="pct"/>
+            <w:vAlign w:val="center"/>
+          </w:tcPr>
+          <w:p>
+            <w:pPr>
+              <w:jc w:val="center"/>
+              <w:rPr>
+                <w:rFonts w:ascii="Times New Roman" w:hAnsi="Times New Roman" w:cs="Times New Roman"/>
+                <w:b/>
+                <w:bCs/>
+                <w:sz w:val="20"/>
+                <w:szCs w:val="18"/>
+              </w:rPr>
+            </w:pPr>
+            <w:r>
+              <w:rPr>
+                <w:rFonts w:ascii="Times New Roman" w:hAnsi="Times New Roman" w:cs="Times New Roman"/>
+                <w:b/>
+                <w:bCs/>
+                <w:sz w:val="20"/>
+                <w:szCs w:val="18"/>
+              </w:rPr>
+              <w:t xml:space="preserve">Picture </w:t>
+            </w:r>
+            <w:r>
+              <w:rPr>
+                <w:rFonts w:ascii="Times New Roman" w:hAnsi="Times New Roman" w:cs="Times New Roman"/>
+                <w:b/>
+                <w:bCs/>
+                <w:sz w:val="20"/>
+                <w:szCs w:val="18"/>
+              </w:rPr>
+              <w:t xml:space="preserve">: </w:t>
+            </w:r>
+            <w:proofErr w:type="spellStart"/>
+            <w:r>
+              <w:rPr>
+                <w:rFonts w:ascii="Times New Roman" w:hAnsi="Times New Roman" w:cs="Times New Roman"/>
+                <w:b/>
+                <w:bCs/>
+                <w:sz w:val="20"/>
+                <w:szCs w:val="18"/>
+              </w:rPr>
+              <w:t>Birajdar</w:t>
+            </w:r>
+            <w:proofErr w:type="spellEnd"/>
+            <w:r>
+              <w:rPr>
+                <w:rFonts w:ascii="Times New Roman" w:hAnsi="Times New Roman" w:cs="Times New Roman"/>
+                <w:b/>
+                <w:bCs/>
+                <w:sz w:val="20"/>
+                <w:szCs w:val="18"/>
+              </w:rPr>
+              <w:t xml:space="preserve"> </w:t>
+            </w:r>
+            <w:proofErr w:type="spellStart"/>
+            <w:r>
+              <w:rPr>
+                <w:rFonts w:ascii="Times New Roman" w:hAnsi="Times New Roman" w:cs="Times New Roman"/>
+                <w:b/>
+                <w:bCs/>
+                <w:sz w:val="20"/>
+                <w:szCs w:val="18"/>
+              </w:rPr>
+              <w:t>Madhuri</w:t>
+            </w:r>
+            <w:proofErr w:type="spellEnd"/>
+            <w:r>
+              <w:rPr>
+                <w:rFonts w:ascii="Times New Roman" w:hAnsi="Times New Roman" w:cs="Times New Roman"/>
+                <w:b/>
+                <w:bCs/>
+                <w:sz w:val="20"/>
+                <w:szCs w:val="18"/>
+              </w:rPr>
+              <w:t xml:space="preserve"> M,</w:t>
+            </w:r>
+            <w:r>
+              <w:rPr>
+                <w:rFonts w:ascii="Times New Roman" w:hAnsi="Times New Roman" w:cs="Times New Roman"/>
+                <w:b/>
+                <w:bCs/>
+                <w:sz w:val="20"/>
+                <w:szCs w:val="18"/>
+              </w:rPr>
+              <w:t xml:space="preserve"> </w:t>
+            </w:r>
+            <w:r>
+              <w:rPr>
+                <w:rFonts w:ascii="Times New Roman" w:hAnsi="Times New Roman" w:cs="Times New Roman"/>
+                <w:b/>
+                <w:bCs/>
+                <w:sz w:val="20"/>
+                <w:szCs w:val="18"/>
+                <w:u w:val="single"/>
+              </w:rPr>
+              <w:t>Winner</w:t>
+            </w:r>
+            <w:r>
+              <w:rPr>
+                <w:rFonts w:ascii="Times New Roman" w:hAnsi="Times New Roman" w:cs="Times New Roman"/>
+                <w:b/>
+                <w:bCs/>
+                <w:sz w:val="20"/>
+                <w:szCs w:val="18"/>
+              </w:rPr>
+              <w:t xml:space="preserve"> in </w:t>
+            </w:r>
+            <w:proofErr w:type="spellStart"/>
+            <w:r>
+              <w:rPr>
+                <w:rFonts w:ascii="Times New Roman" w:hAnsi="Times New Roman" w:cs="Times New Roman"/>
+                <w:b/>
+                <w:bCs/>
+                <w:sz w:val="20"/>
+                <w:szCs w:val="18"/>
+              </w:rPr>
+              <w:t>Kho-Kho</w:t>
+            </w:r>
+            <w:proofErr w:type="spellEnd"/>
+            <w:r>
+              <w:rPr>
+                <w:rFonts w:ascii="Times New Roman" w:hAnsi="Times New Roman" w:cs="Times New Roman"/>
+                <w:b/>
+                <w:bCs/>
+                <w:sz w:val="20"/>
+                <w:szCs w:val="18"/>
+              </w:rPr>
+              <w:t xml:space="preserve"> in 2016-17</w:t>
+            </w:r>
+          </w:p>
+        </w:tc>
+      </w:tr>
+    </w:tbl>
+    <w:p>
+      <w:pPr>
+        <w:rPr>
+          <w:rFonts w:ascii="Times New Roman" w:hAnsi="Times New Roman" w:cs="Times New Roman"/>
+          <w:sz w:val="20"/>
+          <w:szCs w:val="18"/>
+        </w:rPr>
+      </w:pPr>
+      <w:r>
+        <w:rPr>
+          <w:rFonts w:ascii="Times New Roman" w:hAnsi="Times New Roman" w:cs="Times New Roman"/>
+          <w:sz w:val="20"/>
+          <w:szCs w:val="18"/>
+        </w:rPr>
+        <w:lastRenderedPageBreak/>
+        <w:br w:type="page"/>
+      </w:r>
+    </w:p>
+    <w:p>
+      <w:pPr>
+        <w:jc w:val="both"/>
+        <w:rPr>
+          <w:rFonts w:ascii="Times New Roman" w:hAnsi="Times New Roman" w:cs="Times New Roman"/>
+        </w:rPr>
+      </w:pPr>
+    </w:p>
     <w:sectPr>
-      <w:pgSz w:w="15840" w:h="12240" w:orient="landscape" w:code="1"/>
-      <w:pgMar w:top="1134" w:right="680" w:bottom="1134" w:left="1021" w:header="709" w:footer="709" w:gutter="0"/>
+      <w:pgSz w:w="12240" w:h="15840" w:code="1"/>
+      <w:pgMar w:top="567" w:right="851" w:bottom="680" w:left="964" w:header="709" w:footer="709" w:gutter="0"/>
       <w:cols w:space="708"/>
       <w:docGrid w:linePitch="360"/>
     </w:sectPr>
@@ -19311,6 +20188,62 @@
       <w:szCs w:val="14"/>
     </w:rPr>
   </w:style>
+  <w:style w:type="table" w:styleId="TableGrid">
+    <w:name w:val="Table Grid"/>
+    <w:basedOn w:val="TableNormal"/>
+    <w:uiPriority w:val="59"/>
+    <w:rsid w:val="0008711A"/>
+    <w:pPr>
+      <w:spacing w:after="0" w:line="240" w:lineRule="auto"/>
+    </w:pPr>
+    <w:tblPr>
+      <w:tblInd w:w="0" w:type="dxa"/>
+      <w:tblBorders>
+        <w:top w:val="single" w:sz="4" w:space="0" w:color="000000" w:themeColor="text1"/>
+        <w:left w:val="single" w:sz="4" w:space="0" w:color="000000" w:themeColor="text1"/>
+        <w:bottom w:val="single" w:sz="4" w:space="0" w:color="000000" w:themeColor="text1"/>
+        <w:right w:val="single" w:sz="4" w:space="0" w:color="000000" w:themeColor="text1"/>
+        <w:insideH w:val="single" w:sz="4" w:space="0" w:color="000000" w:themeColor="text1"/>
+        <w:insideV w:val="single" w:sz="4" w:space="0" w:color="000000" w:themeColor="text1"/>
+      </w:tblBorders>
+      <w:tblCellMar>
+        <w:top w:w="0" w:type="dxa"/>
+        <w:left w:w="108" w:type="dxa"/>
+        <w:bottom w:w="0" w:type="dxa"/>
+        <w:right w:w="108" w:type="dxa"/>
+      </w:tblCellMar>
+    </w:tblPr>
+  </w:style>
+  <w:style w:type="paragraph" w:styleId="BalloonText">
+    <w:name w:val="Balloon Text"/>
+    <w:basedOn w:val="Normal"/>
+    <w:link w:val="BalloonTextChar"/>
+    <w:uiPriority w:val="99"/>
+    <w:semiHidden/>
+    <w:unhideWhenUsed/>
+    <w:rsid w:val="0008711A"/>
+    <w:pPr>
+      <w:spacing w:after="0" w:line="240" w:lineRule="auto"/>
+    </w:pPr>
+    <w:rPr>
+      <w:rFonts w:ascii="Tahoma" w:hAnsi="Tahoma" w:cs="Tahoma"/>
+      <w:sz w:val="16"/>
+      <w:szCs w:val="14"/>
+    </w:rPr>
+  </w:style>
+  <w:style w:type="character" w:customStyle="1" w:styleId="BalloonTextChar">
+    <w:name w:val="Balloon Text Char"/>
+    <w:basedOn w:val="DefaultParagraphFont"/>
+    <w:link w:val="BalloonText"/>
+    <w:uiPriority w:val="99"/>
+    <w:semiHidden/>
+    <w:rsid w:val="0008711A"/>
+    <w:rPr>
+      <w:rFonts w:ascii="Tahoma" w:hAnsi="Tahoma" w:cs="Tahoma"/>
+      <w:sz w:val="16"/>
+      <w:szCs w:val="14"/>
+    </w:rPr>
+  </w:style>
 </w:styles>
 </file>
 

</xml_diff>

<commit_message>
C2 Sports certificate and photos added
</commit_message>
<xml_diff>
--- a/C2/C2.docx
+++ b/C2/C2.docx
@@ -18951,8 +18951,8 @@
         <w:tblLook w:val="04A0"/>
       </w:tblPr>
       <w:tblGrid>
-        <w:gridCol w:w="5365"/>
-        <w:gridCol w:w="5276"/>
+        <w:gridCol w:w="5422"/>
+        <w:gridCol w:w="5332"/>
       </w:tblGrid>
       <w:tr>
         <w:tc>
@@ -19765,16 +19765,719 @@
           <w:szCs w:val="18"/>
         </w:rPr>
       </w:pPr>
+    </w:p>
+    <w:tbl>
+      <w:tblPr>
+        <w:tblStyle w:val="TableGrid"/>
+        <w:tblW w:w="5000" w:type="pct"/>
+        <w:tblLook w:val="04A0"/>
+      </w:tblPr>
+      <w:tblGrid>
+        <w:gridCol w:w="5794"/>
+        <w:gridCol w:w="4960"/>
+      </w:tblGrid>
+      <w:tr>
+        <w:trPr>
+          <w:trHeight w:val="6198"/>
+        </w:trPr>
+        <w:tc>
+          <w:tcPr>
+            <w:tcW w:w="2694" w:type="pct"/>
+          </w:tcPr>
+          <w:p>
+            <w:pPr>
+              <w:rPr>
+                <w:rFonts w:ascii="Times New Roman" w:hAnsi="Times New Roman" w:cs="Times New Roman"/>
+                <w:sz w:val="20"/>
+                <w:szCs w:val="18"/>
+              </w:rPr>
+            </w:pPr>
+            <w:r>
+              <w:rPr>
+                <w:rFonts w:ascii="Times New Roman" w:hAnsi="Times New Roman" w:cs="Times New Roman"/>
+                <w:noProof/>
+                <w:sz w:val="20"/>
+                <w:szCs w:val="18"/>
+              </w:rPr>
+              <w:lastRenderedPageBreak/>
+              <w:drawing>
+                <wp:inline distT="0" distB="0" distL="0" distR="0">
+                  <wp:extent cx="3398940" cy="3822853"/>
+                  <wp:effectExtent l="19050" t="0" r="0" b="0"/>
+                  <wp:docPr id="1" name="Picture 1" descr="E:\NBA\NBAGRWPL\At College GRWPL\grwpl-master\grwpl\C2\Photos\Sports 2018 19\18-19_Sports_winne.jpg"/>
+                  <wp:cNvGraphicFramePr>
+                    <a:graphicFrameLocks xmlns:a="http://schemas.openxmlformats.org/drawingml/2006/main" noChangeAspect="1"/>
+                  </wp:cNvGraphicFramePr>
+                  <a:graphic xmlns:a="http://schemas.openxmlformats.org/drawingml/2006/main">
+                    <a:graphicData uri="http://schemas.openxmlformats.org/drawingml/2006/picture">
+                      <pic:pic xmlns:pic="http://schemas.openxmlformats.org/drawingml/2006/picture">
+                        <pic:nvPicPr>
+                          <pic:cNvPr id="0" name="Picture 1" descr="E:\NBA\NBAGRWPL\At College GRWPL\grwpl-master\grwpl\C2\Photos\Sports 2018 19\18-19_Sports_winne.jpg"/>
+                          <pic:cNvPicPr>
+                            <a:picLocks noChangeAspect="1" noChangeArrowheads="1"/>
+                          </pic:cNvPicPr>
+                        </pic:nvPicPr>
+                        <pic:blipFill>
+                          <a:blip r:embed="rId9" cstate="print"/>
+                          <a:srcRect l="13007" t="3079" r="7125" b="6916"/>
+                          <a:stretch>
+                            <a:fillRect/>
+                          </a:stretch>
+                        </pic:blipFill>
+                        <pic:spPr bwMode="auto">
+                          <a:xfrm>
+                            <a:off x="0" y="0"/>
+                            <a:ext cx="3412346" cy="3837931"/>
+                          </a:xfrm>
+                          <a:prstGeom prst="rect">
+                            <a:avLst/>
+                          </a:prstGeom>
+                          <a:noFill/>
+                          <a:ln w="9525">
+                            <a:noFill/>
+                            <a:miter lim="800000"/>
+                            <a:headEnd/>
+                            <a:tailEnd/>
+                          </a:ln>
+                        </pic:spPr>
+                      </pic:pic>
+                    </a:graphicData>
+                  </a:graphic>
+                </wp:inline>
+              </w:drawing>
+            </w:r>
+          </w:p>
+        </w:tc>
+        <w:tc>
+          <w:tcPr>
+            <w:tcW w:w="2306" w:type="pct"/>
+          </w:tcPr>
+          <w:p>
+            <w:pPr>
+              <w:rPr>
+                <w:rFonts w:ascii="Times New Roman" w:hAnsi="Times New Roman" w:cs="Times New Roman"/>
+                <w:sz w:val="20"/>
+                <w:szCs w:val="18"/>
+              </w:rPr>
+            </w:pPr>
+            <w:r>
+              <w:rPr>
+                <w:rFonts w:ascii="Times New Roman" w:hAnsi="Times New Roman" w:cs="Times New Roman"/>
+                <w:noProof/>
+                <w:sz w:val="20"/>
+                <w:szCs w:val="18"/>
+              </w:rPr>
+              <w:drawing>
+                <wp:inline distT="0" distB="0" distL="0" distR="0">
+                  <wp:extent cx="2883053" cy="3899971"/>
+                  <wp:effectExtent l="19050" t="0" r="0" b="0"/>
+                  <wp:docPr id="2" name="Picture 2" descr="E:\NBA\NBAGRWPL\At College GRWPL\grwpl-master\grwpl\C2\Photos\Sports 2018 19\18-19_Sports_winne_.jpg"/>
+                  <wp:cNvGraphicFramePr>
+                    <a:graphicFrameLocks xmlns:a="http://schemas.openxmlformats.org/drawingml/2006/main" noChangeAspect="1"/>
+                  </wp:cNvGraphicFramePr>
+                  <a:graphic xmlns:a="http://schemas.openxmlformats.org/drawingml/2006/main">
+                    <a:graphicData uri="http://schemas.openxmlformats.org/drawingml/2006/picture">
+                      <pic:pic xmlns:pic="http://schemas.openxmlformats.org/drawingml/2006/picture">
+                        <pic:nvPicPr>
+                          <pic:cNvPr id="0" name="Picture 2" descr="E:\NBA\NBAGRWPL\At College GRWPL\grwpl-master\grwpl\C2\Photos\Sports 2018 19\18-19_Sports_winne_.jpg"/>
+                          <pic:cNvPicPr>
+                            <a:picLocks noChangeAspect="1" noChangeArrowheads="1"/>
+                          </pic:cNvPicPr>
+                        </pic:nvPicPr>
+                        <pic:blipFill>
+                          <a:blip r:embed="rId10"/>
+                          <a:srcRect l="11079" t="12260" r="9047" b="8098"/>
+                          <a:stretch>
+                            <a:fillRect/>
+                          </a:stretch>
+                        </pic:blipFill>
+                        <pic:spPr bwMode="auto">
+                          <a:xfrm>
+                            <a:off x="0" y="0"/>
+                            <a:ext cx="2901542" cy="3924982"/>
+                          </a:xfrm>
+                          <a:prstGeom prst="rect">
+                            <a:avLst/>
+                          </a:prstGeom>
+                          <a:noFill/>
+                          <a:ln w="9525">
+                            <a:noFill/>
+                            <a:miter lim="800000"/>
+                            <a:headEnd/>
+                            <a:tailEnd/>
+                          </a:ln>
+                        </pic:spPr>
+                      </pic:pic>
+                    </a:graphicData>
+                  </a:graphic>
+                </wp:inline>
+              </w:drawing>
+            </w:r>
+          </w:p>
+        </w:tc>
+      </w:tr>
+      <w:tr>
+        <w:tc>
+          <w:tcPr>
+            <w:tcW w:w="2694" w:type="pct"/>
+          </w:tcPr>
+          <w:p>
+            <w:pPr>
+              <w:rPr>
+                <w:rFonts w:ascii="Times New Roman" w:hAnsi="Times New Roman" w:cs="Times New Roman"/>
+                <w:sz w:val="20"/>
+                <w:szCs w:val="18"/>
+              </w:rPr>
+            </w:pPr>
+          </w:p>
+        </w:tc>
+        <w:tc>
+          <w:tcPr>
+            <w:tcW w:w="2306" w:type="pct"/>
+          </w:tcPr>
+          <w:p>
+            <w:pPr>
+              <w:rPr>
+                <w:rFonts w:ascii="Times New Roman" w:hAnsi="Times New Roman" w:cs="Times New Roman"/>
+                <w:sz w:val="20"/>
+                <w:szCs w:val="18"/>
+              </w:rPr>
+            </w:pPr>
+          </w:p>
+        </w:tc>
+      </w:tr>
+      <w:tr>
+        <w:tc>
+          <w:tcPr>
+            <w:tcW w:w="2694" w:type="pct"/>
+          </w:tcPr>
+          <w:p>
+            <w:pPr>
+              <w:rPr>
+                <w:rFonts w:ascii="Times New Roman" w:hAnsi="Times New Roman" w:cs="Times New Roman"/>
+                <w:sz w:val="20"/>
+                <w:szCs w:val="18"/>
+              </w:rPr>
+            </w:pPr>
+            <w:r>
+              <w:rPr>
+                <w:rFonts w:ascii="Times New Roman" w:hAnsi="Times New Roman" w:cs="Times New Roman"/>
+                <w:noProof/>
+                <w:sz w:val="20"/>
+                <w:szCs w:val="18"/>
+              </w:rPr>
+              <w:drawing>
+                <wp:inline distT="0" distB="0" distL="0" distR="0">
+                  <wp:extent cx="3504144" cy="4395730"/>
+                  <wp:effectExtent l="19050" t="0" r="1056" b="0"/>
+                  <wp:docPr id="3" name="Picture 3" descr="E:\NBA\NBAGRWPL\At College GRWPL\grwpl-master\grwpl\C2\Photos\Sports 2018 19\18-19_Sports_winne_1.jpg"/>
+                  <wp:cNvGraphicFramePr>
+                    <a:graphicFrameLocks xmlns:a="http://schemas.openxmlformats.org/drawingml/2006/main" noChangeAspect="1"/>
+                  </wp:cNvGraphicFramePr>
+                  <a:graphic xmlns:a="http://schemas.openxmlformats.org/drawingml/2006/main">
+                    <a:graphicData uri="http://schemas.openxmlformats.org/drawingml/2006/picture">
+                      <pic:pic xmlns:pic="http://schemas.openxmlformats.org/drawingml/2006/picture">
+                        <pic:nvPicPr>
+                          <pic:cNvPr id="0" name="Picture 3" descr="E:\NBA\NBAGRWPL\At College GRWPL\grwpl-master\grwpl\C2\Photos\Sports 2018 19\18-19_Sports_winne_1.jpg"/>
+                          <pic:cNvPicPr>
+                            <a:picLocks noChangeAspect="1" noChangeArrowheads="1"/>
+                          </pic:cNvPicPr>
+                        </pic:nvPicPr>
+                        <pic:blipFill>
+                          <a:blip r:embed="rId11" cstate="print"/>
+                          <a:srcRect/>
+                          <a:stretch>
+                            <a:fillRect/>
+                          </a:stretch>
+                        </pic:blipFill>
+                        <pic:spPr bwMode="auto">
+                          <a:xfrm>
+                            <a:off x="0" y="0"/>
+                            <a:ext cx="3506837" cy="4399108"/>
+                          </a:xfrm>
+                          <a:prstGeom prst="rect">
+                            <a:avLst/>
+                          </a:prstGeom>
+                          <a:noFill/>
+                          <a:ln w="9525">
+                            <a:noFill/>
+                            <a:miter lim="800000"/>
+                            <a:headEnd/>
+                            <a:tailEnd/>
+                          </a:ln>
+                        </pic:spPr>
+                      </pic:pic>
+                    </a:graphicData>
+                  </a:graphic>
+                </wp:inline>
+              </w:drawing>
+            </w:r>
+          </w:p>
+        </w:tc>
+        <w:tc>
+          <w:tcPr>
+            <w:tcW w:w="2306" w:type="pct"/>
+          </w:tcPr>
+          <w:p>
+            <w:pPr>
+              <w:rPr>
+                <w:rFonts w:ascii="Times New Roman" w:hAnsi="Times New Roman" w:cs="Times New Roman"/>
+                <w:sz w:val="20"/>
+                <w:szCs w:val="18"/>
+              </w:rPr>
+            </w:pPr>
+            <w:r>
+              <w:rPr>
+                <w:rFonts w:ascii="Times New Roman" w:hAnsi="Times New Roman" w:cs="Times New Roman"/>
+                <w:noProof/>
+                <w:sz w:val="20"/>
+                <w:szCs w:val="18"/>
+              </w:rPr>
+              <w:drawing>
+                <wp:inline distT="0" distB="0" distL="0" distR="0">
+                  <wp:extent cx="2977538" cy="4186409"/>
+                  <wp:effectExtent l="19050" t="0" r="0" b="0"/>
+                  <wp:docPr id="4" name="Picture 4" descr="E:\NBA\NBAGRWPL\At College GRWPL\grwpl-master\grwpl\C2\Photos\Sports 2018 19\18-19_Sports_winne_3.jpg"/>
+                  <wp:cNvGraphicFramePr>
+                    <a:graphicFrameLocks xmlns:a="http://schemas.openxmlformats.org/drawingml/2006/main" noChangeAspect="1"/>
+                  </wp:cNvGraphicFramePr>
+                  <a:graphic xmlns:a="http://schemas.openxmlformats.org/drawingml/2006/main">
+                    <a:graphicData uri="http://schemas.openxmlformats.org/drawingml/2006/picture">
+                      <pic:pic xmlns:pic="http://schemas.openxmlformats.org/drawingml/2006/picture">
+                        <pic:nvPicPr>
+                          <pic:cNvPr id="0" name="Picture 4" descr="E:\NBA\NBAGRWPL\At College GRWPL\grwpl-master\grwpl\C2\Photos\Sports 2018 19\18-19_Sports_winne_3.jpg"/>
+                          <pic:cNvPicPr>
+                            <a:picLocks noChangeAspect="1" noChangeArrowheads="1"/>
+                          </pic:cNvPicPr>
+                        </pic:nvPicPr>
+                        <pic:blipFill>
+                          <a:blip r:embed="rId12" cstate="print"/>
+                          <a:srcRect/>
+                          <a:stretch>
+                            <a:fillRect/>
+                          </a:stretch>
+                        </pic:blipFill>
+                        <pic:spPr bwMode="auto">
+                          <a:xfrm>
+                            <a:off x="0" y="0"/>
+                            <a:ext cx="2985766" cy="4197978"/>
+                          </a:xfrm>
+                          <a:prstGeom prst="rect">
+                            <a:avLst/>
+                          </a:prstGeom>
+                          <a:noFill/>
+                          <a:ln w="9525">
+                            <a:noFill/>
+                            <a:miter lim="800000"/>
+                            <a:headEnd/>
+                            <a:tailEnd/>
+                          </a:ln>
+                        </pic:spPr>
+                      </pic:pic>
+                    </a:graphicData>
+                  </a:graphic>
+                </wp:inline>
+              </w:drawing>
+            </w:r>
+          </w:p>
+        </w:tc>
+      </w:tr>
+      <w:tr>
+        <w:tc>
+          <w:tcPr>
+            <w:tcW w:w="2694" w:type="pct"/>
+          </w:tcPr>
+          <w:p>
+            <w:pPr>
+              <w:rPr>
+                <w:rFonts w:ascii="Times New Roman" w:hAnsi="Times New Roman" w:cs="Times New Roman"/>
+                <w:sz w:val="20"/>
+                <w:szCs w:val="18"/>
+              </w:rPr>
+            </w:pPr>
+          </w:p>
+        </w:tc>
+        <w:tc>
+          <w:tcPr>
+            <w:tcW w:w="2306" w:type="pct"/>
+          </w:tcPr>
+          <w:p>
+            <w:pPr>
+              <w:rPr>
+                <w:rFonts w:ascii="Times New Roman" w:hAnsi="Times New Roman" w:cs="Times New Roman"/>
+                <w:sz w:val="20"/>
+                <w:szCs w:val="18"/>
+              </w:rPr>
+            </w:pPr>
+          </w:p>
+        </w:tc>
+      </w:tr>
+    </w:tbl>
+    <w:p>
+      <w:pPr>
+        <w:rPr>
+          <w:rFonts w:ascii="Times New Roman" w:hAnsi="Times New Roman" w:cs="Times New Roman"/>
+          <w:sz w:val="20"/>
+          <w:szCs w:val="18"/>
+        </w:rPr>
+      </w:pPr>
       <w:r>
         <w:rPr>
           <w:rFonts w:ascii="Times New Roman" w:hAnsi="Times New Roman" w:cs="Times New Roman"/>
           <w:sz w:val="20"/>
           <w:szCs w:val="18"/>
         </w:rPr>
-        <w:lastRenderedPageBreak/>
         <w:br w:type="page"/>
       </w:r>
     </w:p>
+    <w:tbl>
+      <w:tblPr>
+        <w:tblStyle w:val="TableGrid"/>
+        <w:tblW w:w="5000" w:type="pct"/>
+        <w:tblLook w:val="04A0"/>
+      </w:tblPr>
+      <w:tblGrid>
+        <w:gridCol w:w="10754"/>
+      </w:tblGrid>
+      <w:tr>
+        <w:trPr>
+          <w:trHeight w:val="6659"/>
+        </w:trPr>
+        <w:tc>
+          <w:tcPr>
+            <w:tcW w:w="5000" w:type="pct"/>
+          </w:tcPr>
+          <w:p>
+            <w:pPr>
+              <w:rPr>
+                <w:rFonts w:ascii="Times New Roman" w:hAnsi="Times New Roman" w:cs="Times New Roman"/>
+                <w:sz w:val="20"/>
+                <w:szCs w:val="18"/>
+              </w:rPr>
+            </w:pPr>
+            <w:r>
+              <w:rPr>
+                <w:rFonts w:ascii="Times New Roman" w:hAnsi="Times New Roman" w:cs="Times New Roman"/>
+                <w:noProof/>
+                <w:sz w:val="20"/>
+                <w:szCs w:val="18"/>
+              </w:rPr>
+              <w:lastRenderedPageBreak/>
+              <w:drawing>
+                <wp:inline distT="0" distB="0" distL="0" distR="0">
+                  <wp:extent cx="6618817" cy="4114800"/>
+                  <wp:effectExtent l="19050" t="0" r="0" b="0"/>
+                  <wp:docPr id="14" name="Picture 5" descr="E:\NBA\NBAGRWPL\At College GRWPL\grwpl-master\grwpl\C2\Photos\Sports 2020\grwpl tasgoan and gp hingoli winner\New Doc 2020-01-29 13.41.45_2.jpg"/>
+                  <wp:cNvGraphicFramePr>
+                    <a:graphicFrameLocks xmlns:a="http://schemas.openxmlformats.org/drawingml/2006/main" noChangeAspect="1"/>
+                  </wp:cNvGraphicFramePr>
+                  <a:graphic xmlns:a="http://schemas.openxmlformats.org/drawingml/2006/main">
+                    <a:graphicData uri="http://schemas.openxmlformats.org/drawingml/2006/picture">
+                      <pic:pic xmlns:pic="http://schemas.openxmlformats.org/drawingml/2006/picture">
+                        <pic:nvPicPr>
+                          <pic:cNvPr id="0" name="Picture 5" descr="E:\NBA\NBAGRWPL\At College GRWPL\grwpl-master\grwpl\C2\Photos\Sports 2020\grwpl tasgoan and gp hingoli winner\New Doc 2020-01-29 13.41.45_2.jpg"/>
+                          <pic:cNvPicPr>
+                            <a:picLocks noChangeAspect="1" noChangeArrowheads="1"/>
+                          </pic:cNvPicPr>
+                        </pic:nvPicPr>
+                        <pic:blipFill>
+                          <a:blip r:embed="rId13"/>
+                          <a:srcRect/>
+                          <a:stretch>
+                            <a:fillRect/>
+                          </a:stretch>
+                        </pic:blipFill>
+                        <pic:spPr bwMode="auto">
+                          <a:xfrm>
+                            <a:off x="0" y="0"/>
+                            <a:ext cx="6614145" cy="4111896"/>
+                          </a:xfrm>
+                          <a:prstGeom prst="rect">
+                            <a:avLst/>
+                          </a:prstGeom>
+                          <a:noFill/>
+                          <a:ln w="9525">
+                            <a:noFill/>
+                            <a:miter lim="800000"/>
+                            <a:headEnd/>
+                            <a:tailEnd/>
+                          </a:ln>
+                        </pic:spPr>
+                      </pic:pic>
+                    </a:graphicData>
+                  </a:graphic>
+                </wp:inline>
+              </w:drawing>
+            </w:r>
+          </w:p>
+        </w:tc>
+      </w:tr>
+      <w:tr>
+        <w:trPr>
+          <w:trHeight w:val="700"/>
+        </w:trPr>
+        <w:tc>
+          <w:tcPr>
+            <w:tcW w:w="5000" w:type="pct"/>
+          </w:tcPr>
+          <w:p>
+            <w:pPr>
+              <w:rPr>
+                <w:rFonts w:ascii="Times New Roman" w:hAnsi="Times New Roman" w:cs="Times New Roman"/>
+                <w:sz w:val="20"/>
+                <w:szCs w:val="18"/>
+              </w:rPr>
+            </w:pPr>
+          </w:p>
+        </w:tc>
+      </w:tr>
+      <w:tr>
+        <w:trPr>
+          <w:trHeight w:val="6212"/>
+        </w:trPr>
+        <w:tc>
+          <w:tcPr>
+            <w:tcW w:w="5000" w:type="pct"/>
+          </w:tcPr>
+          <w:p>
+            <w:pPr>
+              <w:rPr>
+                <w:rFonts w:ascii="Times New Roman" w:hAnsi="Times New Roman" w:cs="Times New Roman"/>
+                <w:sz w:val="20"/>
+                <w:szCs w:val="18"/>
+              </w:rPr>
+            </w:pPr>
+            <w:r>
+              <w:rPr>
+                <w:rFonts w:ascii="Times New Roman" w:hAnsi="Times New Roman" w:cs="Times New Roman"/>
+                <w:noProof/>
+                <w:sz w:val="20"/>
+                <w:szCs w:val="18"/>
+              </w:rPr>
+              <w:drawing>
+                <wp:inline distT="0" distB="0" distL="0" distR="0">
+                  <wp:extent cx="6544733" cy="3877733"/>
+                  <wp:effectExtent l="19050" t="0" r="8467" b="0"/>
+                  <wp:docPr id="15" name="Picture 6" descr="E:\NBA\NBAGRWPL\At College GRWPL\grwpl-master\grwpl\C2\Photos\Sports 2020\grwpl tasgoan and gp hingoli winner\IMG-20200129-WA0049.jpg"/>
+                  <wp:cNvGraphicFramePr>
+                    <a:graphicFrameLocks xmlns:a="http://schemas.openxmlformats.org/drawingml/2006/main" noChangeAspect="1"/>
+                  </wp:cNvGraphicFramePr>
+                  <a:graphic xmlns:a="http://schemas.openxmlformats.org/drawingml/2006/main">
+                    <a:graphicData uri="http://schemas.openxmlformats.org/drawingml/2006/picture">
+                      <pic:pic xmlns:pic="http://schemas.openxmlformats.org/drawingml/2006/picture">
+                        <pic:nvPicPr>
+                          <pic:cNvPr id="0" name="Picture 6" descr="E:\NBA\NBAGRWPL\At College GRWPL\grwpl-master\grwpl\C2\Photos\Sports 2020\grwpl tasgoan and gp hingoli winner\IMG-20200129-WA0049.jpg"/>
+                          <pic:cNvPicPr>
+                            <a:picLocks noChangeAspect="1" noChangeArrowheads="1"/>
+                          </pic:cNvPicPr>
+                        </pic:nvPicPr>
+                        <pic:blipFill>
+                          <a:blip r:embed="rId14"/>
+                          <a:srcRect/>
+                          <a:stretch>
+                            <a:fillRect/>
+                          </a:stretch>
+                        </pic:blipFill>
+                        <pic:spPr bwMode="auto">
+                          <a:xfrm>
+                            <a:off x="0" y="0"/>
+                            <a:ext cx="6573005" cy="3894484"/>
+                          </a:xfrm>
+                          <a:prstGeom prst="rect">
+                            <a:avLst/>
+                          </a:prstGeom>
+                          <a:noFill/>
+                          <a:ln w="9525">
+                            <a:noFill/>
+                            <a:miter lim="800000"/>
+                            <a:headEnd/>
+                            <a:tailEnd/>
+                          </a:ln>
+                        </pic:spPr>
+                      </pic:pic>
+                    </a:graphicData>
+                  </a:graphic>
+                </wp:inline>
+              </w:drawing>
+            </w:r>
+          </w:p>
+        </w:tc>
+      </w:tr>
+      <w:tr>
+        <w:trPr>
+          <w:trHeight w:val="573"/>
+        </w:trPr>
+        <w:tc>
+          <w:tcPr>
+            <w:tcW w:w="5000" w:type="pct"/>
+          </w:tcPr>
+          <w:p>
+            <w:pPr>
+              <w:rPr>
+                <w:rFonts w:ascii="Times New Roman" w:hAnsi="Times New Roman" w:cs="Times New Roman"/>
+                <w:sz w:val="20"/>
+                <w:szCs w:val="18"/>
+              </w:rPr>
+            </w:pPr>
+          </w:p>
+        </w:tc>
+      </w:tr>
+    </w:tbl>
+    <w:p>
+      <w:pPr>
+        <w:jc w:val="both"/>
+        <w:rPr>
+          <w:rFonts w:ascii="Times New Roman" w:hAnsi="Times New Roman" w:cs="Times New Roman"/>
+        </w:rPr>
+      </w:pPr>
+    </w:p>
+    <w:p>
+      <w:pPr>
+        <w:jc w:val="both"/>
+        <w:rPr>
+          <w:rFonts w:ascii="Times New Roman" w:hAnsi="Times New Roman" w:cs="Times New Roman"/>
+        </w:rPr>
+      </w:pPr>
+    </w:p>
+    <w:tbl>
+      <w:tblPr>
+        <w:tblStyle w:val="TableGrid"/>
+        <w:tblW w:w="5000" w:type="pct"/>
+        <w:tblLook w:val="04A0"/>
+      </w:tblPr>
+      <w:tblGrid>
+        <w:gridCol w:w="10754"/>
+      </w:tblGrid>
+      <w:tr>
+        <w:trPr>
+          <w:trHeight w:val="6659"/>
+        </w:trPr>
+        <w:tc>
+          <w:tcPr>
+            <w:tcW w:w="5000" w:type="pct"/>
+          </w:tcPr>
+          <w:p>
+            <w:pPr>
+              <w:rPr>
+                <w:rFonts w:ascii="Times New Roman" w:hAnsi="Times New Roman" w:cs="Times New Roman"/>
+                <w:sz w:val="20"/>
+                <w:szCs w:val="18"/>
+              </w:rPr>
+            </w:pPr>
+            <w:r>
+              <w:rPr>
+                <w:rFonts w:ascii="Times New Roman" w:hAnsi="Times New Roman" w:cs="Times New Roman"/>
+                <w:noProof/>
+                <w:sz w:val="20"/>
+                <w:szCs w:val="18"/>
+              </w:rPr>
+              <w:drawing>
+                <wp:inline distT="0" distB="0" distL="0" distR="0">
+                  <wp:extent cx="6652683" cy="4080934"/>
+                  <wp:effectExtent l="19050" t="0" r="0" b="0"/>
+                  <wp:docPr id="18" name="Picture 7" descr="E:\NBA\NBAGRWPL\At College GRWPL\grwpl-master\grwpl\C2\Photos\Sports 2020\grwpl tasgoan and gp hingoli winner\IMG-20200130-WA0004.jpg"/>
+                  <wp:cNvGraphicFramePr>
+                    <a:graphicFrameLocks xmlns:a="http://schemas.openxmlformats.org/drawingml/2006/main" noChangeAspect="1"/>
+                  </wp:cNvGraphicFramePr>
+                  <a:graphic xmlns:a="http://schemas.openxmlformats.org/drawingml/2006/main">
+                    <a:graphicData uri="http://schemas.openxmlformats.org/drawingml/2006/picture">
+                      <pic:pic xmlns:pic="http://schemas.openxmlformats.org/drawingml/2006/picture">
+                        <pic:nvPicPr>
+                          <pic:cNvPr id="0" name="Picture 7" descr="E:\NBA\NBAGRWPL\At College GRWPL\grwpl-master\grwpl\C2\Photos\Sports 2020\grwpl tasgoan and gp hingoli winner\IMG-20200130-WA0004.jpg"/>
+                          <pic:cNvPicPr>
+                            <a:picLocks noChangeAspect="1" noChangeArrowheads="1"/>
+                          </pic:cNvPicPr>
+                        </pic:nvPicPr>
+                        <pic:blipFill>
+                          <a:blip r:embed="rId15"/>
+                          <a:srcRect l="2924" r="23060"/>
+                          <a:stretch>
+                            <a:fillRect/>
+                          </a:stretch>
+                        </pic:blipFill>
+                        <pic:spPr bwMode="auto">
+                          <a:xfrm>
+                            <a:off x="0" y="0"/>
+                            <a:ext cx="6652683" cy="4080934"/>
+                          </a:xfrm>
+                          <a:prstGeom prst="rect">
+                            <a:avLst/>
+                          </a:prstGeom>
+                          <a:noFill/>
+                          <a:ln w="9525">
+                            <a:noFill/>
+                            <a:miter lim="800000"/>
+                            <a:headEnd/>
+                            <a:tailEnd/>
+                          </a:ln>
+                        </pic:spPr>
+                      </pic:pic>
+                    </a:graphicData>
+                  </a:graphic>
+                </wp:inline>
+              </w:drawing>
+            </w:r>
+          </w:p>
+        </w:tc>
+      </w:tr>
+      <w:tr>
+        <w:trPr>
+          <w:trHeight w:val="700"/>
+        </w:trPr>
+        <w:tc>
+          <w:tcPr>
+            <w:tcW w:w="5000" w:type="pct"/>
+          </w:tcPr>
+          <w:p>
+            <w:pPr>
+              <w:rPr>
+                <w:rFonts w:ascii="Times New Roman" w:hAnsi="Times New Roman" w:cs="Times New Roman"/>
+                <w:sz w:val="20"/>
+                <w:szCs w:val="18"/>
+              </w:rPr>
+            </w:pPr>
+          </w:p>
+        </w:tc>
+      </w:tr>
+      <w:tr>
+        <w:trPr>
+          <w:trHeight w:val="6212"/>
+        </w:trPr>
+        <w:tc>
+          <w:tcPr>
+            <w:tcW w:w="5000" w:type="pct"/>
+          </w:tcPr>
+          <w:p>
+            <w:pPr>
+              <w:rPr>
+                <w:rFonts w:ascii="Times New Roman" w:hAnsi="Times New Roman" w:cs="Times New Roman"/>
+                <w:sz w:val="20"/>
+                <w:szCs w:val="18"/>
+              </w:rPr>
+            </w:pPr>
+          </w:p>
+        </w:tc>
+      </w:tr>
+      <w:tr>
+        <w:trPr>
+          <w:trHeight w:val="573"/>
+        </w:trPr>
+        <w:tc>
+          <w:tcPr>
+            <w:tcW w:w="5000" w:type="pct"/>
+          </w:tcPr>
+          <w:p>
+            <w:pPr>
+              <w:rPr>
+                <w:rFonts w:ascii="Times New Roman" w:hAnsi="Times New Roman" w:cs="Times New Roman"/>
+                <w:sz w:val="20"/>
+                <w:szCs w:val="18"/>
+              </w:rPr>
+            </w:pPr>
+          </w:p>
+        </w:tc>
+      </w:tr>
+    </w:tbl>
     <w:p>
       <w:pPr>
         <w:jc w:val="both"/>
@@ -19785,7 +20488,7 @@
     </w:p>
     <w:sectPr>
       <w:pgSz w:w="12240" w:h="15840" w:code="1"/>
-      <w:pgMar w:top="567" w:right="851" w:bottom="680" w:left="964" w:header="709" w:footer="709" w:gutter="0"/>
+      <w:pgMar w:top="567" w:right="851" w:bottom="567" w:left="851" w:header="709" w:footer="709" w:gutter="0"/>
       <w:cols w:space="708"/>
       <w:docGrid w:linePitch="360"/>
     </w:sectPr>
@@ -20107,6 +20810,7 @@
   <w:style w:type="character" w:default="1" w:styleId="DefaultParagraphFont">
     <w:name w:val="Default Paragraph Font"/>
     <w:uiPriority w:val="1"/>
+    <w:semiHidden/>
     <w:unhideWhenUsed/>
   </w:style>
   <w:style w:type="table" w:default="1" w:styleId="TableNormal">

</xml_diff>